<commit_message>
more commits with sorting
</commit_message>
<xml_diff>
--- a/HW Questions.docx
+++ b/HW Questions.docx
@@ -1461,7 +1461,25 @@
           <w:rFonts w:ascii="inherit" w:hAnsi="inherit"/>
           <w:color w:val="auto"/>
         </w:rPr>
-        <w:t xml:space="preserve"> (Good one again, work up those brain cells)</w:t>
+        <w:t xml:space="preserve"> (Good </w:t>
+      </w:r>
+      <w:proofErr w:type="gramStart"/>
+      <w:r>
+        <w:rPr>
+          <w:rStyle w:val="Hyperlink"/>
+          <w:rFonts w:ascii="inherit" w:hAnsi="inherit"/>
+          <w:color w:val="auto"/>
+        </w:rPr>
+        <w:t>one</w:t>
+      </w:r>
+      <w:proofErr w:type="gramEnd"/>
+      <w:r>
+        <w:rPr>
+          <w:rStyle w:val="Hyperlink"/>
+          <w:rFonts w:ascii="inherit" w:hAnsi="inherit"/>
+          <w:color w:val="auto"/>
+        </w:rPr>
+        <w:t xml:space="preserve"> again, work up those brain cells)</w:t>
       </w:r>
     </w:p>
     <w:p>
@@ -3514,7 +3532,15 @@
       </w:r>
     </w:p>
     <w:p>
-      <w:hyperlink r:id="rId106" w:tgtFrame="_blank" w:tooltip="https://leetcode.com/problems/reverse-string/description/" w:history="1">
+      <w:pPr>
+        <w:pStyle w:val="ListParagraph"/>
+        <w:numPr>
+          <w:ilvl w:val="0"/>
+          <w:numId w:val="1"/>
+        </w:numPr>
+        <w:ind w:left="426" w:hanging="426"/>
+      </w:pPr>
+      <w:hyperlink r:id="rId106" w:history="1">
         <w:r>
           <w:rPr>
             <w:rStyle w:val="Hyperlink"/>
@@ -3531,7 +3557,17 @@
         </w:rPr>
         <w:t xml:space="preserve"> </w:t>
       </w:r>
-      <w:hyperlink r:id="rId107" w:tgtFrame="_blank" w:tooltip="https://www.geeksforgeeks.org/problems/palindrome-string0817/1" w:history="1">
+    </w:p>
+    <w:p>
+      <w:pPr>
+        <w:pStyle w:val="ListParagraph"/>
+        <w:numPr>
+          <w:ilvl w:val="0"/>
+          <w:numId w:val="1"/>
+        </w:numPr>
+        <w:ind w:left="426" w:hanging="426"/>
+      </w:pPr>
+      <w:hyperlink r:id="rId107" w:history="1">
         <w:r>
           <w:rPr>
             <w:rStyle w:val="Hyperlink"/>
@@ -3548,7 +3584,17 @@
         </w:rPr>
         <w:t xml:space="preserve"> </w:t>
       </w:r>
-      <w:hyperlink r:id="rId108" w:tgtFrame="_blank" w:tooltip="https://www.geeksforgeeks.org/problems/sum-of-digit-is-pallindrome-or-not2751/1" w:history="1">
+    </w:p>
+    <w:p>
+      <w:pPr>
+        <w:pStyle w:val="ListParagraph"/>
+        <w:numPr>
+          <w:ilvl w:val="0"/>
+          <w:numId w:val="1"/>
+        </w:numPr>
+        <w:ind w:left="426" w:hanging="426"/>
+      </w:pPr>
+      <w:hyperlink r:id="rId108" w:history="1">
         <w:r>
           <w:rPr>
             <w:rStyle w:val="Hyperlink"/>
@@ -3565,7 +3611,17 @@
         </w:rPr>
         <w:t xml:space="preserve"> </w:t>
       </w:r>
-      <w:hyperlink r:id="rId109" w:tgtFrame="_blank" w:tooltip="https://www.codechef.com/problems/SINS" w:history="1">
+    </w:p>
+    <w:p>
+      <w:pPr>
+        <w:pStyle w:val="ListParagraph"/>
+        <w:numPr>
+          <w:ilvl w:val="0"/>
+          <w:numId w:val="1"/>
+        </w:numPr>
+        <w:ind w:left="426" w:hanging="426"/>
+      </w:pPr>
+      <w:hyperlink r:id="rId109" w:history="1">
         <w:r>
           <w:rPr>
             <w:rStyle w:val="Hyperlink"/>
@@ -3582,7 +3638,17 @@
         </w:rPr>
         <w:t xml:space="preserve"> </w:t>
       </w:r>
-      <w:hyperlink r:id="rId110" w:tgtFrame="_blank" w:tooltip="https://practice.geeksforgeeks.org/contest/job-a-thon-11-hiring-challenge/problems" w:history="1">
+    </w:p>
+    <w:p>
+      <w:pPr>
+        <w:pStyle w:val="ListParagraph"/>
+        <w:numPr>
+          <w:ilvl w:val="0"/>
+          <w:numId w:val="1"/>
+        </w:numPr>
+        <w:ind w:left="426" w:hanging="426"/>
+      </w:pPr>
+      <w:hyperlink r:id="rId110" w:history="1">
         <w:r>
           <w:rPr>
             <w:rStyle w:val="Hyperlink"/>
@@ -3616,6 +3682,20 @@
       </w:r>
     </w:p>
     <w:p>
+      <w:pPr>
+        <w:pStyle w:val="ListParagraph"/>
+        <w:numPr>
+          <w:ilvl w:val="0"/>
+          <w:numId w:val="1"/>
+        </w:numPr>
+        <w:ind w:left="426" w:hanging="426"/>
+        <w:rPr>
+          <w:rFonts w:ascii="inherit" w:hAnsi="inherit" w:cs="Noto Sans"/>
+          <w:color w:val="0000FF"/>
+          <w:u w:val="single"/>
+          <w:bdr w:val="none" w:sz="0" w:space="0" w:color="auto" w:frame="1"/>
+        </w:rPr>
+      </w:pPr>
       <w:hyperlink r:id="rId111" w:tgtFrame="_blank" w:tooltip="https://leetcode.com/problems/fibonacci-number/description/" w:history="1">
         <w:r>
           <w:rPr>
@@ -3633,7 +3713,23 @@
         </w:rPr>
         <w:t xml:space="preserve"> </w:t>
       </w:r>
-      <w:hyperlink r:id="rId112" w:tgtFrame="_blank" w:tooltip="https://www.geeksforgeeks.org/problems/pascal-triangle0652/1" w:history="1">
+    </w:p>
+    <w:p>
+      <w:pPr>
+        <w:pStyle w:val="ListParagraph"/>
+        <w:numPr>
+          <w:ilvl w:val="0"/>
+          <w:numId w:val="1"/>
+        </w:numPr>
+        <w:ind w:left="426" w:hanging="426"/>
+        <w:rPr>
+          <w:rFonts w:ascii="inherit" w:hAnsi="inherit" w:cs="Noto Sans"/>
+          <w:color w:val="0000FF"/>
+          <w:u w:val="single"/>
+          <w:bdr w:val="none" w:sz="0" w:space="0" w:color="auto" w:frame="1"/>
+        </w:rPr>
+      </w:pPr>
+      <w:hyperlink r:id="rId112" w:history="1">
         <w:r>
           <w:rPr>
             <w:rStyle w:val="Hyperlink"/>
@@ -3650,7 +3746,23 @@
         </w:rPr>
         <w:t xml:space="preserve"> </w:t>
       </w:r>
-      <w:hyperlink r:id="rId113" w:tgtFrame="_blank" w:tooltip="https://www.geeksforgeeks.org/problems/print-pattern3549/1" w:history="1">
+    </w:p>
+    <w:p>
+      <w:pPr>
+        <w:pStyle w:val="ListParagraph"/>
+        <w:numPr>
+          <w:ilvl w:val="0"/>
+          <w:numId w:val="1"/>
+        </w:numPr>
+        <w:ind w:left="426" w:hanging="426"/>
+        <w:rPr>
+          <w:rFonts w:ascii="inherit" w:hAnsi="inherit" w:cs="Noto Sans"/>
+          <w:color w:val="0000FF"/>
+          <w:u w:val="single"/>
+          <w:bdr w:val="none" w:sz="0" w:space="0" w:color="auto" w:frame="1"/>
+        </w:rPr>
+      </w:pPr>
+      <w:hyperlink r:id="rId113" w:history="1">
         <w:r>
           <w:rPr>
             <w:rStyle w:val="Hyperlink"/>
@@ -3667,7 +3779,23 @@
         </w:rPr>
         <w:t xml:space="preserve"> </w:t>
       </w:r>
-      <w:hyperlink r:id="rId114" w:tgtFrame="_blank" w:tooltip="https://leetcode.com/problems/subsets/description/" w:history="1">
+    </w:p>
+    <w:p>
+      <w:pPr>
+        <w:pStyle w:val="ListParagraph"/>
+        <w:numPr>
+          <w:ilvl w:val="0"/>
+          <w:numId w:val="1"/>
+        </w:numPr>
+        <w:ind w:left="426" w:hanging="426"/>
+        <w:rPr>
+          <w:rFonts w:ascii="inherit" w:hAnsi="inherit" w:cs="Noto Sans"/>
+          <w:color w:val="0000FF"/>
+          <w:u w:val="single"/>
+          <w:bdr w:val="none" w:sz="0" w:space="0" w:color="auto" w:frame="1"/>
+        </w:rPr>
+      </w:pPr>
+      <w:hyperlink r:id="rId114" w:history="1">
         <w:r>
           <w:rPr>
             <w:rStyle w:val="Hyperlink"/>
@@ -3684,7 +3812,22 @@
         </w:rPr>
         <w:t xml:space="preserve"> </w:t>
       </w:r>
-      <w:hyperlink r:id="rId115" w:tgtFrame="_blank" w:tooltip="https://www.codingninjas.com/studio/problems/subarrays-with-sum-‘k'_6922076" w:history="1">
+    </w:p>
+    <w:p>
+      <w:pPr>
+        <w:pStyle w:val="ListParagraph"/>
+        <w:numPr>
+          <w:ilvl w:val="0"/>
+          <w:numId w:val="1"/>
+        </w:numPr>
+        <w:ind w:left="426" w:hanging="426"/>
+        <w:rPr>
+          <w:rStyle w:val="Hyperlink"/>
+          <w:rFonts w:ascii="inherit" w:hAnsi="inherit" w:cs="Noto Sans"/>
+          <w:bdr w:val="none" w:sz="0" w:space="0" w:color="auto" w:frame="1"/>
+        </w:rPr>
+      </w:pPr>
+      <w:hyperlink r:id="rId115" w:history="1">
         <w:r>
           <w:rPr>
             <w:rStyle w:val="Hyperlink"/>
@@ -3695,6 +3838,543 @@
         </w:r>
       </w:hyperlink>
     </w:p>
+    <w:p>
+      <w:pPr>
+        <w:rPr>
+          <w:rStyle w:val="Hyperlink"/>
+          <w:rFonts w:ascii="inherit" w:hAnsi="inherit" w:cs="Noto Sans"/>
+          <w:u w:val="none"/>
+          <w:bdr w:val="none" w:sz="0" w:space="0" w:color="auto" w:frame="1"/>
+        </w:rPr>
+      </w:pPr>
+    </w:p>
+    <w:p>
+      <w:r>
+        <w:t>June 27th 2024:</w:t>
+      </w:r>
+    </w:p>
+    <w:p>
+      <w:pPr>
+        <w:pStyle w:val="ListParagraph"/>
+        <w:numPr>
+          <w:ilvl w:val="0"/>
+          <w:numId w:val="1"/>
+        </w:numPr>
+        <w:ind w:left="426" w:hanging="426"/>
+        <w:rPr>
+          <w:rFonts w:ascii="inherit" w:hAnsi="inherit" w:cs="Noto Sans"/>
+          <w:color w:val="0000FF"/>
+          <w:u w:val="single"/>
+          <w:bdr w:val="none" w:sz="0" w:space="0" w:color="auto" w:frame="1"/>
+        </w:rPr>
+      </w:pPr>
+      <w:hyperlink r:id="rId116" w:history="1">
+        <w:r>
+          <w:rPr>
+            <w:rStyle w:val="Hyperlink"/>
+            <w:rFonts w:ascii="inherit" w:hAnsi="inherit" w:cs="Noto Sans"/>
+            <w:bdr w:val="none" w:sz="0" w:space="0" w:color="auto" w:frame="1"/>
+          </w:rPr>
+          <w:t>https://www.geeksforgeeks.org/problems/insertion-sort/1</w:t>
+        </w:r>
+      </w:hyperlink>
+      <w:r>
+        <w:rPr>
+          <w:rFonts w:ascii="Noto Sans" w:hAnsi="Noto Sans" w:cs="Noto Sans"/>
+          <w:bdr w:val="none" w:sz="0" w:space="0" w:color="auto" w:frame="1"/>
+        </w:rPr>
+        <w:t xml:space="preserve"> </w:t>
+      </w:r>
+    </w:p>
+    <w:p>
+      <w:pPr>
+        <w:pStyle w:val="ListParagraph"/>
+        <w:numPr>
+          <w:ilvl w:val="0"/>
+          <w:numId w:val="1"/>
+        </w:numPr>
+        <w:ind w:left="426" w:hanging="426"/>
+        <w:rPr>
+          <w:rFonts w:ascii="inherit" w:hAnsi="inherit" w:cs="Noto Sans"/>
+          <w:color w:val="0000FF"/>
+          <w:u w:val="single"/>
+          <w:bdr w:val="none" w:sz="0" w:space="0" w:color="auto" w:frame="1"/>
+        </w:rPr>
+      </w:pPr>
+      <w:r>
+        <w:rPr>
+          <w:rFonts w:ascii="Tahoma" w:hAnsi="Tahoma" w:cs="Tahoma"/>
+          <w:bdr w:val="none" w:sz="0" w:space="0" w:color="auto" w:frame="1"/>
+        </w:rPr>
+        <w:t>⁠⁠</w:t>
+      </w:r>
+      <w:hyperlink r:id="rId117" w:tgtFrame="_blank" w:tooltip="https://www.geeksforgeeks.org/problems/bubble-sort/1" w:history="1">
+        <w:r>
+          <w:rPr>
+            <w:rStyle w:val="Hyperlink"/>
+            <w:rFonts w:ascii="inherit" w:hAnsi="inherit" w:cs="Noto Sans"/>
+            <w:bdr w:val="none" w:sz="0" w:space="0" w:color="auto" w:frame="1"/>
+          </w:rPr>
+          <w:t>https://www.geeksforgeeks.org/problems/bubble-sort/1</w:t>
+        </w:r>
+      </w:hyperlink>
+      <w:r>
+        <w:rPr>
+          <w:rFonts w:ascii="Noto Sans" w:hAnsi="Noto Sans" w:cs="Noto Sans"/>
+          <w:bdr w:val="none" w:sz="0" w:space="0" w:color="auto" w:frame="1"/>
+        </w:rPr>
+        <w:t xml:space="preserve"> </w:t>
+      </w:r>
+    </w:p>
+    <w:p>
+      <w:pPr>
+        <w:pStyle w:val="ListParagraph"/>
+        <w:numPr>
+          <w:ilvl w:val="0"/>
+          <w:numId w:val="1"/>
+        </w:numPr>
+        <w:ind w:left="426" w:hanging="426"/>
+        <w:rPr>
+          <w:rStyle w:val="Hyperlink"/>
+          <w:rFonts w:ascii="inherit" w:hAnsi="inherit" w:cs="Noto Sans"/>
+          <w:bdr w:val="none" w:sz="0" w:space="0" w:color="auto" w:frame="1"/>
+        </w:rPr>
+      </w:pPr>
+      <w:r>
+        <w:rPr>
+          <w:rFonts w:ascii="Tahoma" w:hAnsi="Tahoma" w:cs="Tahoma"/>
+          <w:bdr w:val="none" w:sz="0" w:space="0" w:color="auto" w:frame="1"/>
+        </w:rPr>
+        <w:t>⁠</w:t>
+      </w:r>
+      <w:hyperlink r:id="rId118" w:tgtFrame="_blank" w:tooltip="https://www.geeksforgeeks.org/problems/selection-sort/1" w:history="1">
+        <w:r>
+          <w:rPr>
+            <w:rStyle w:val="Hyperlink"/>
+            <w:rFonts w:ascii="inherit" w:hAnsi="inherit" w:cs="Noto Sans"/>
+            <w:bdr w:val="none" w:sz="0" w:space="0" w:color="auto" w:frame="1"/>
+          </w:rPr>
+          <w:t>https://www.geeksforgeeks.org/problems/selection-sort/1</w:t>
+        </w:r>
+      </w:hyperlink>
+    </w:p>
+    <w:p>
+      <w:pPr>
+        <w:rPr>
+          <w:rStyle w:val="Hyperlink"/>
+          <w:rFonts w:ascii="inherit" w:hAnsi="inherit" w:cs="Noto Sans"/>
+          <w:bdr w:val="none" w:sz="0" w:space="0" w:color="auto" w:frame="1"/>
+        </w:rPr>
+      </w:pPr>
+    </w:p>
+    <w:p>
+      <w:r>
+        <w:t>June 30th 2024:</w:t>
+      </w:r>
+    </w:p>
+    <w:p>
+      <w:pPr>
+        <w:pStyle w:val="ListParagraph"/>
+        <w:numPr>
+          <w:ilvl w:val="0"/>
+          <w:numId w:val="1"/>
+        </w:numPr>
+        <w:ind w:left="426" w:hanging="426"/>
+      </w:pPr>
+      <w:hyperlink r:id="rId119" w:tgtFrame="_blank" w:tooltip="https://www.hackerearth.com/practice/algorithms/sorting/merge-sort/practice-problems/algorithm/jumbled-queries-afb23321/" w:history="1">
+        <w:r>
+          <w:rPr>
+            <w:rStyle w:val="Hyperlink"/>
+            <w:rFonts w:ascii="inherit" w:hAnsi="inherit" w:cs="Noto Sans"/>
+            <w:bdr w:val="none" w:sz="0" w:space="0" w:color="auto" w:frame="1"/>
+          </w:rPr>
+          <w:t>https://www.hackerearth.com/practice/algorithms/sorting/merge-sort/practice-problems/algorithm/jumbled-queries-afb23321/</w:t>
+        </w:r>
+      </w:hyperlink>
+      <w:r>
+        <w:rPr>
+          <w:rFonts w:ascii="Noto Sans" w:hAnsi="Noto Sans" w:cs="Noto Sans"/>
+          <w:bdr w:val="none" w:sz="0" w:space="0" w:color="auto" w:frame="1"/>
+        </w:rPr>
+        <w:t xml:space="preserve"> </w:t>
+      </w:r>
+    </w:p>
+    <w:p>
+      <w:pPr>
+        <w:pStyle w:val="ListParagraph"/>
+        <w:numPr>
+          <w:ilvl w:val="0"/>
+          <w:numId w:val="1"/>
+        </w:numPr>
+        <w:ind w:left="426" w:hanging="426"/>
+      </w:pPr>
+      <w:hyperlink r:id="rId120" w:history="1">
+        <w:r>
+          <w:rPr>
+            <w:rStyle w:val="Hyperlink"/>
+            <w:rFonts w:ascii="inherit" w:hAnsi="inherit" w:cs="Noto Sans"/>
+            <w:bdr w:val="none" w:sz="0" w:space="0" w:color="auto" w:frame="1"/>
+          </w:rPr>
+          <w:t>https://leetcode.com/problems/minimum-common-value/description/</w:t>
+        </w:r>
+      </w:hyperlink>
+      <w:r>
+        <w:rPr>
+          <w:rFonts w:ascii="Noto Sans" w:hAnsi="Noto Sans" w:cs="Noto Sans"/>
+          <w:bdr w:val="none" w:sz="0" w:space="0" w:color="auto" w:frame="1"/>
+        </w:rPr>
+        <w:t xml:space="preserve"> </w:t>
+      </w:r>
+    </w:p>
+    <w:p>
+      <w:pPr>
+        <w:pStyle w:val="ListParagraph"/>
+        <w:numPr>
+          <w:ilvl w:val="0"/>
+          <w:numId w:val="1"/>
+        </w:numPr>
+        <w:ind w:left="426" w:hanging="426"/>
+      </w:pPr>
+      <w:hyperlink r:id="rId121" w:history="1">
+        <w:r>
+          <w:rPr>
+            <w:rStyle w:val="Hyperlink"/>
+            <w:rFonts w:ascii="inherit" w:hAnsi="inherit" w:cs="Noto Sans"/>
+            <w:bdr w:val="none" w:sz="0" w:space="0" w:color="auto" w:frame="1"/>
+          </w:rPr>
+          <w:t>https://leetcode.com/problems/sort-an-array/description/</w:t>
+        </w:r>
+      </w:hyperlink>
+      <w:r>
+        <w:rPr>
+          <w:rFonts w:ascii="Noto Sans" w:hAnsi="Noto Sans" w:cs="Noto Sans"/>
+          <w:bdr w:val="none" w:sz="0" w:space="0" w:color="auto" w:frame="1"/>
+        </w:rPr>
+        <w:t xml:space="preserve"> </w:t>
+      </w:r>
+    </w:p>
+    <w:p>
+      <w:pPr>
+        <w:pStyle w:val="ListParagraph"/>
+        <w:numPr>
+          <w:ilvl w:val="0"/>
+          <w:numId w:val="1"/>
+        </w:numPr>
+        <w:ind w:left="426" w:hanging="426"/>
+      </w:pPr>
+      <w:hyperlink r:id="rId122" w:history="1">
+        <w:r>
+          <w:rPr>
+            <w:rStyle w:val="Hyperlink"/>
+            <w:rFonts w:ascii="inherit" w:hAnsi="inherit" w:cs="Noto Sans"/>
+            <w:bdr w:val="none" w:sz="0" w:space="0" w:color="auto" w:frame="1"/>
+          </w:rPr>
+          <w:t>https://www.geeksforgeeks.org/problems/inversion-of-array/1</w:t>
+        </w:r>
+      </w:hyperlink>
+      <w:r>
+        <w:rPr>
+          <w:rFonts w:ascii="Noto Sans" w:hAnsi="Noto Sans" w:cs="Noto Sans"/>
+          <w:bdr w:val="none" w:sz="0" w:space="0" w:color="auto" w:frame="1"/>
+        </w:rPr>
+        <w:t xml:space="preserve"> </w:t>
+      </w:r>
+    </w:p>
+    <w:p>
+      <w:pPr>
+        <w:pStyle w:val="ListParagraph"/>
+        <w:numPr>
+          <w:ilvl w:val="0"/>
+          <w:numId w:val="1"/>
+        </w:numPr>
+        <w:ind w:left="426" w:hanging="426"/>
+      </w:pPr>
+      <w:hyperlink r:id="rId123" w:history="1">
+        <w:r>
+          <w:rPr>
+            <w:rStyle w:val="Hyperlink"/>
+            <w:rFonts w:ascii="inherit" w:hAnsi="inherit" w:cs="Noto Sans"/>
+            <w:bdr w:val="none" w:sz="0" w:space="0" w:color="auto" w:frame="1"/>
+          </w:rPr>
+          <w:t>https://www.geeksforgeeks.org/problems/minimum-platforms-1587115620/1</w:t>
+        </w:r>
+      </w:hyperlink>
+      <w:r>
+        <w:rPr>
+          <w:rFonts w:ascii="Noto Sans" w:hAnsi="Noto Sans" w:cs="Noto Sans"/>
+          <w:bdr w:val="none" w:sz="0" w:space="0" w:color="auto" w:frame="1"/>
+        </w:rPr>
+        <w:t xml:space="preserve"> </w:t>
+      </w:r>
+    </w:p>
+    <w:p>
+      <w:pPr>
+        <w:pStyle w:val="ListParagraph"/>
+        <w:numPr>
+          <w:ilvl w:val="0"/>
+          <w:numId w:val="1"/>
+        </w:numPr>
+        <w:ind w:left="426" w:hanging="426"/>
+      </w:pPr>
+      <w:hyperlink r:id="rId124" w:history="1">
+        <w:r>
+          <w:rPr>
+            <w:rStyle w:val="Hyperlink"/>
+            <w:rFonts w:ascii="inherit" w:hAnsi="inherit" w:cs="Noto Sans"/>
+            <w:bdr w:val="none" w:sz="0" w:space="0" w:color="auto" w:frame="1"/>
+          </w:rPr>
+          <w:t>https://leetcode.com/problems/minimum-number-of-arrows-to-burst-balloons/</w:t>
+        </w:r>
+      </w:hyperlink>
+      <w:r>
+        <w:rPr>
+          <w:rFonts w:ascii="Noto Sans" w:hAnsi="Noto Sans" w:cs="Noto Sans"/>
+          <w:bdr w:val="none" w:sz="0" w:space="0" w:color="auto" w:frame="1"/>
+        </w:rPr>
+        <w:t xml:space="preserve"> </w:t>
+      </w:r>
+    </w:p>
+    <w:p>
+      <w:pPr>
+        <w:pStyle w:val="ListParagraph"/>
+        <w:numPr>
+          <w:ilvl w:val="0"/>
+          <w:numId w:val="1"/>
+        </w:numPr>
+        <w:ind w:left="426" w:hanging="426"/>
+      </w:pPr>
+      <w:hyperlink r:id="rId125" w:history="1">
+        <w:r>
+          <w:rPr>
+            <w:rStyle w:val="Hyperlink"/>
+            <w:rFonts w:ascii="inherit" w:hAnsi="inherit" w:cs="Noto Sans"/>
+            <w:bdr w:val="none" w:sz="0" w:space="0" w:color="auto" w:frame="1"/>
+          </w:rPr>
+          <w:t>https://leetcode.com/problems/arithmetic-subarrays/</w:t>
+        </w:r>
+      </w:hyperlink>
+      <w:r>
+        <w:rPr>
+          <w:rFonts w:ascii="Noto Sans" w:hAnsi="Noto Sans" w:cs="Noto Sans"/>
+          <w:bdr w:val="none" w:sz="0" w:space="0" w:color="auto" w:frame="1"/>
+        </w:rPr>
+        <w:t xml:space="preserve"> </w:t>
+      </w:r>
+    </w:p>
+    <w:p>
+      <w:pPr>
+        <w:pStyle w:val="ListParagraph"/>
+        <w:numPr>
+          <w:ilvl w:val="0"/>
+          <w:numId w:val="1"/>
+        </w:numPr>
+        <w:ind w:left="426" w:hanging="426"/>
+      </w:pPr>
+      <w:hyperlink r:id="rId126" w:history="1">
+        <w:r>
+          <w:rPr>
+            <w:rStyle w:val="Hyperlink"/>
+            <w:rFonts w:ascii="inherit" w:hAnsi="inherit" w:cs="Noto Sans"/>
+            <w:bdr w:val="none" w:sz="0" w:space="0" w:color="auto" w:frame="1"/>
+          </w:rPr>
+          <w:t>https://leetcode.com/problems/maximum-units-on-a-truck/</w:t>
+        </w:r>
+      </w:hyperlink>
+      <w:r>
+        <w:rPr>
+          <w:rFonts w:ascii="Noto Sans" w:hAnsi="Noto Sans" w:cs="Noto Sans"/>
+          <w:bdr w:val="none" w:sz="0" w:space="0" w:color="auto" w:frame="1"/>
+        </w:rPr>
+        <w:t xml:space="preserve"> </w:t>
+      </w:r>
+    </w:p>
+    <w:p>
+      <w:pPr>
+        <w:pStyle w:val="ListParagraph"/>
+        <w:numPr>
+          <w:ilvl w:val="0"/>
+          <w:numId w:val="1"/>
+        </w:numPr>
+        <w:ind w:left="426" w:hanging="426"/>
+      </w:pPr>
+      <w:hyperlink r:id="rId127" w:history="1">
+        <w:r>
+          <w:rPr>
+            <w:rStyle w:val="Hyperlink"/>
+            <w:rFonts w:ascii="inherit" w:hAnsi="inherit" w:cs="Noto Sans"/>
+            <w:bdr w:val="none" w:sz="0" w:space="0" w:color="auto" w:frame="1"/>
+          </w:rPr>
+          <w:t>https://leetcode.com/problems/reverse-pairs/</w:t>
+        </w:r>
+      </w:hyperlink>
+      <w:r>
+        <w:rPr>
+          <w:rFonts w:ascii="Noto Sans" w:hAnsi="Noto Sans" w:cs="Noto Sans"/>
+          <w:bdr w:val="none" w:sz="0" w:space="0" w:color="auto" w:frame="1"/>
+        </w:rPr>
+        <w:t xml:space="preserve"> </w:t>
+      </w:r>
+    </w:p>
+    <w:p>
+      <w:pPr>
+        <w:pStyle w:val="ListParagraph"/>
+        <w:numPr>
+          <w:ilvl w:val="0"/>
+          <w:numId w:val="1"/>
+        </w:numPr>
+        <w:ind w:left="426" w:hanging="426"/>
+        <w:rPr>
+          <w:rStyle w:val="Hyperlink"/>
+          <w:color w:val="auto"/>
+          <w:u w:val="none"/>
+        </w:rPr>
+      </w:pPr>
+      <w:hyperlink r:id="rId128" w:history="1">
+        <w:r>
+          <w:rPr>
+            <w:rStyle w:val="Hyperlink"/>
+            <w:rFonts w:ascii="inherit" w:hAnsi="inherit" w:cs="Noto Sans"/>
+            <w:bdr w:val="none" w:sz="0" w:space="0" w:color="auto" w:frame="1"/>
+          </w:rPr>
+          <w:t>https://www.geeksforgeeks.org/problems/minimum-swaps/1</w:t>
+        </w:r>
+      </w:hyperlink>
+    </w:p>
+    <w:p/>
+    <w:p>
+      <w:r>
+        <w:t>July 3th 2024:</w:t>
+      </w:r>
+    </w:p>
+    <w:p>
+      <w:pPr>
+        <w:pStyle w:val="ListParagraph"/>
+        <w:numPr>
+          <w:ilvl w:val="0"/>
+          <w:numId w:val="1"/>
+        </w:numPr>
+        <w:ind w:left="426" w:hanging="426"/>
+      </w:pPr>
+      <w:hyperlink r:id="rId129" w:tgtFrame="_blank" w:tooltip="https://codeforces.com/problemset/problem/246/A" w:history="1">
+        <w:r>
+          <w:rPr>
+            <w:rStyle w:val="Hyperlink"/>
+            <w:rFonts w:ascii="inherit" w:hAnsi="inherit" w:cs="Noto Sans"/>
+            <w:bdr w:val="none" w:sz="0" w:space="0" w:color="auto" w:frame="1"/>
+          </w:rPr>
+          <w:t>https://codeforces.com/problemset/problem/246/A</w:t>
+        </w:r>
+      </w:hyperlink>
+      <w:r>
+        <w:rPr>
+          <w:rFonts w:ascii="Noto Sans" w:hAnsi="Noto Sans" w:cs="Noto Sans"/>
+          <w:bdr w:val="none" w:sz="0" w:space="0" w:color="auto" w:frame="1"/>
+        </w:rPr>
+        <w:t xml:space="preserve"> [a different one, do give it a try] </w:t>
+      </w:r>
+    </w:p>
+    <w:p>
+      <w:pPr>
+        <w:pStyle w:val="ListParagraph"/>
+        <w:numPr>
+          <w:ilvl w:val="0"/>
+          <w:numId w:val="1"/>
+        </w:numPr>
+        <w:ind w:left="426" w:hanging="426"/>
+      </w:pPr>
+      <w:hyperlink r:id="rId130" w:history="1">
+        <w:r>
+          <w:rPr>
+            <w:rStyle w:val="Hyperlink"/>
+            <w:rFonts w:ascii="inherit" w:hAnsi="inherit" w:cs="Noto Sans"/>
+            <w:bdr w:val="none" w:sz="0" w:space="0" w:color="auto" w:frame="1"/>
+          </w:rPr>
+          <w:t>https://codeforces.com/contest/977/problem/C</w:t>
+        </w:r>
+      </w:hyperlink>
+    </w:p>
+    <w:p>
+      <w:pPr>
+        <w:pStyle w:val="ListParagraph"/>
+        <w:numPr>
+          <w:ilvl w:val="0"/>
+          <w:numId w:val="1"/>
+        </w:numPr>
+        <w:ind w:left="426" w:hanging="426"/>
+      </w:pPr>
+      <w:r>
+        <w:rPr>
+          <w:rFonts w:ascii="Noto Sans" w:hAnsi="Noto Sans" w:cs="Noto Sans"/>
+          <w:bdr w:val="none" w:sz="0" w:space="0" w:color="auto" w:frame="1"/>
+        </w:rPr>
+        <w:t xml:space="preserve"> </w:t>
+      </w:r>
+      <w:hyperlink r:id="rId131" w:tgtFrame="_blank" w:tooltip="https://codeforces.com/contest/492/problem/B" w:history="1">
+        <w:r>
+          <w:rPr>
+            <w:rStyle w:val="Hyperlink"/>
+            <w:rFonts w:ascii="inherit" w:hAnsi="inherit" w:cs="Noto Sans"/>
+            <w:bdr w:val="none" w:sz="0" w:space="0" w:color="auto" w:frame="1"/>
+          </w:rPr>
+          <w:t>https://codeforces.com/contest/492/problem/B</w:t>
+        </w:r>
+      </w:hyperlink>
+      <w:r>
+        <w:rPr>
+          <w:rFonts w:ascii="Noto Sans" w:hAnsi="Noto Sans" w:cs="Noto Sans"/>
+          <w:bdr w:val="none" w:sz="0" w:space="0" w:color="auto" w:frame="1"/>
+        </w:rPr>
+        <w:t xml:space="preserve"> </w:t>
+      </w:r>
+    </w:p>
+    <w:p>
+      <w:pPr>
+        <w:pStyle w:val="ListParagraph"/>
+        <w:numPr>
+          <w:ilvl w:val="0"/>
+          <w:numId w:val="1"/>
+        </w:numPr>
+        <w:ind w:left="426" w:hanging="426"/>
+      </w:pPr>
+      <w:hyperlink r:id="rId132" w:history="1">
+        <w:r>
+          <w:rPr>
+            <w:rStyle w:val="Hyperlink"/>
+            <w:rFonts w:ascii="inherit" w:hAnsi="inherit" w:cs="Noto Sans"/>
+            <w:bdr w:val="none" w:sz="0" w:space="0" w:color="auto" w:frame="1"/>
+          </w:rPr>
+          <w:t>https://leetcode.com/problems/smallest-range-ii/description/</w:t>
+        </w:r>
+      </w:hyperlink>
+      <w:r>
+        <w:rPr>
+          <w:rFonts w:ascii="Noto Sans" w:hAnsi="Noto Sans" w:cs="Noto Sans"/>
+          <w:bdr w:val="none" w:sz="0" w:space="0" w:color="auto" w:frame="1"/>
+        </w:rPr>
+        <w:t xml:space="preserve"> </w:t>
+      </w:r>
+    </w:p>
+    <w:p>
+      <w:pPr>
+        <w:pStyle w:val="ListParagraph"/>
+        <w:numPr>
+          <w:ilvl w:val="0"/>
+          <w:numId w:val="1"/>
+        </w:numPr>
+        <w:ind w:left="426" w:hanging="426"/>
+      </w:pPr>
+      <w:hyperlink r:id="rId133" w:history="1">
+        <w:r>
+          <w:rPr>
+            <w:rStyle w:val="Hyperlink"/>
+            <w:rFonts w:ascii="inherit" w:hAnsi="inherit" w:cs="Noto Sans"/>
+            <w:bdr w:val="none" w:sz="0" w:space="0" w:color="auto" w:frame="1"/>
+          </w:rPr>
+          <w:t>https://leetcode.com/problems/most-beautiful-item-for-each-query/description/</w:t>
+        </w:r>
+      </w:hyperlink>
+    </w:p>
+    <w:p/>
     <w:sectPr>
       <w:pgSz w:w="11906" w:h="16838"/>
       <w:pgMar w:top="1440" w:right="1440" w:bottom="1440" w:left="1440" w:header="708" w:footer="708" w:gutter="0"/>
@@ -3710,8 +4390,8 @@
   <w:abstractNum w:abstractNumId="0" w15:restartNumberingAfterBreak="0">
     <w:nsid w:val="07F903BC"/>
     <w:multiLevelType w:val="hybridMultilevel"/>
-    <w:tmpl w:val="E7F43B68"/>
-    <w:lvl w:ilvl="0" w:tplc="4009000F">
+    <w:tmpl w:val="70468EBA"/>
+    <w:lvl w:ilvl="0" w:tplc="FE2CA24C">
       <w:start w:val="1"/>
       <w:numFmt w:val="decimal"/>
       <w:lvlText w:val="%1."/>
@@ -3719,6 +4399,9 @@
       <w:pPr>
         <w:ind w:left="360" w:hanging="360"/>
       </w:pPr>
+      <w:rPr>
+        <w:color w:val="auto"/>
+      </w:rPr>
     </w:lvl>
     <w:lvl w:ilvl="1" w:tplc="40090019" w:tentative="1">
       <w:start w:val="1"/>

</xml_diff>